<commit_message>
Added new details to said PCB designs + links; Migrated files (LP_W FABI3.prod + PDFs) to from Drive to Git, Changed Drive link to Git link
</commit_message>
<xml_diff>
--- a/docs/project management/Projektantrag (word).docx
+++ b/docs/project management/Projektantrag (word).docx
@@ -4654,21 +4654,7 @@
             <w:rStyle w:val="Hyperlink"/>
             <w:lang w:val="de-AT"/>
           </w:rPr>
-          <w:t>SRC_v</w:t>
-        </w:r>
-        <w:r>
-          <w:rPr>
-            <w:rStyle w:val="Hyperlink"/>
-            <w:lang w:val="de-AT"/>
-          </w:rPr>
-          <w:t>3</w:t>
-        </w:r>
-        <w:r>
-          <w:rPr>
-            <w:rStyle w:val="Hyperlink"/>
-            <w:lang w:val="de-AT"/>
-          </w:rPr>
-          <w:t>.0, aktuellste Version</w:t>
+          <w:t>SRC_v3.0, aktuellste Version</w:t>
         </w:r>
       </w:hyperlink>
       <w:r>
@@ -4833,13 +4819,7 @@
         <w:rPr>
           <w:lang w:val="de-AT"/>
         </w:rPr>
-        <w:t xml:space="preserve"> (Kapitel 3.4 – 3.6)</w:t>
-      </w:r>
-      <w:r>
-        <w:rPr>
-          <w:lang w:val="de-AT"/>
-        </w:rPr>
-        <w:t xml:space="preserve">, </w:t>
+        <w:t xml:space="preserve"> (Kapitel 3.4 – 3.6), </w:t>
       </w:r>
       <w:r>
         <w:rPr>
@@ -5144,12 +5124,33 @@
         <w:r>
           <w:rPr>
             <w:rStyle w:val="Hyperlink"/>
-          </w:rPr>
-          <w:t>LP_W FABI3.prod</w:t>
+            <w:i/>
+          </w:rPr>
+          <w:t>LP_W FABI3.p</w:t>
+        </w:r>
+        <w:r>
+          <w:rPr>
+            <w:rStyle w:val="Hyperlink"/>
+            <w:i/>
+          </w:rPr>
+          <w:t>r</w:t>
+        </w:r>
+        <w:r>
+          <w:rPr>
+            <w:rStyle w:val="Hyperlink"/>
+            <w:i/>
+          </w:rPr>
+          <w:t>od</w:t>
         </w:r>
       </w:hyperlink>
       <w:r>
-        <w:t>“ oder auch die PDFs (im Link inkludiert).</w:t>
+        <w:t>“</w:t>
+      </w:r>
+      <w:r>
+        <w:t xml:space="preserve"> </w:t>
+      </w:r>
+      <w:r>
+        <w:t>oder auch die PDFs (im Link inkludiert).</w:t>
       </w:r>
       <w:bookmarkEnd w:id="12"/>
     </w:p>
@@ -7394,6 +7395,7 @@
   <w:style w:type="character" w:default="1" w:styleId="Absatz-Standardschriftart">
     <w:name w:val="Default Paragraph Font"/>
     <w:uiPriority w:val="1"/>
+    <w:semiHidden/>
     <w:unhideWhenUsed/>
   </w:style>
   <w:style w:type="table" w:default="1" w:styleId="NormaleTabelle">

</xml_diff>